<commit_message>
added the right resume
</commit_message>
<xml_diff>
--- a/img/Resume.docx
+++ b/img/Resume.docx
@@ -581,13 +581,34 @@
           </w:p>
           <w:p>
             <w:pPr>
-              <w:spacing w:after="0" w:before="0" w:line="240" w:lineRule="auto"/>
-              <w:rPr>
-                <w:rFonts w:ascii="Arial" w:cs="Arial" w:eastAsia="Arial" w:hAnsi="Arial"/>
-                <w:sz w:val="20"/>
-                <w:szCs w:val="20"/>
-              </w:rPr>
-            </w:pPr>
+              <w:spacing w:before="0" w:line="240" w:lineRule="auto"/>
+              <w:rPr>
+                <w:rFonts w:ascii="Arial" w:cs="Arial" w:eastAsia="Arial" w:hAnsi="Arial"/>
+                <w:sz w:val="20"/>
+                <w:szCs w:val="20"/>
+              </w:rPr>
+            </w:pPr>
+            <w:r>
+              <w:rPr>
+                <w:rFonts w:ascii="Arial" w:cs="Arial" w:eastAsia="Arial" w:hAnsi="Arial"/>
+                <w:b w:val="1"/>
+                <w:color w:val="000000"/>
+                <w:sz w:val="20"/>
+                <w:szCs w:val="20"/>
+                <w:rtl w:val="0"/>
+              </w:rPr>
+              <w:t xml:space="preserve">Version Control:</w:t>
+            </w:r>
+            <w:r>
+              <w:rPr>
+                <w:rFonts w:ascii="Arial" w:cs="Arial" w:eastAsia="Arial" w:hAnsi="Arial"/>
+                <w:color w:val="000000"/>
+                <w:sz w:val="20"/>
+                <w:szCs w:val="20"/>
+                <w:rtl w:val="0"/>
+              </w:rPr>
+              <w:t xml:space="preserve"> Git</w:t>
+            </w:r>
             <w:r>
               <w:rPr>
                 <w:rtl w:val="0"/>

</xml_diff>